<commit_message>
Actualizando Requisitos funcionales y No funcionales
</commit_message>
<xml_diff>
--- a/TP2. E2 Especificación de Requisitos del Software.docx
+++ b/TP2. E2 Especificación de Requisitos del Software.docx
@@ -407,7 +407,6 @@
           <w:szCs w:val="28"/>
         </w:rPr>
       </w:pPr>
-      <w:proofErr w:type="spellStart"/>
       <w:r>
         <w:rPr>
           <w:rFonts w:ascii="Arial" w:hAnsi="Arial" w:cs="Arial"/>
@@ -416,10 +415,19 @@
           <w:sz w:val="28"/>
           <w:szCs w:val="28"/>
         </w:rPr>
-        <w:t>Americo</w:t>
-      </w:r>
-      <w:proofErr w:type="spellEnd"/>
-      <w:r>
+        <w:t>Americo Estrada Sanchez</w:t>
+      </w:r>
+    </w:p>
+    <w:p>
+      <w:pPr>
+        <w:rPr>
+          <w:lang w:eastAsia="es-PE"/>
+        </w:rPr>
+      </w:pPr>
+    </w:p>
+    <w:p>
+      <w:pPr>
+        <w:pStyle w:val="Ttulo"/>
         <w:rPr>
           <w:rFonts w:ascii="Arial" w:hAnsi="Arial" w:cs="Arial"/>
           <w:b/>
@@ -427,9 +435,7 @@
           <w:sz w:val="28"/>
           <w:szCs w:val="28"/>
         </w:rPr>
-        <w:t xml:space="preserve"> Estrada </w:t>
-      </w:r>
-      <w:proofErr w:type="spellStart"/>
+      </w:pPr>
       <w:r>
         <w:rPr>
           <w:rFonts w:ascii="Arial" w:hAnsi="Arial" w:cs="Arial"/>
@@ -438,9 +444,8 @@
           <w:sz w:val="28"/>
           <w:szCs w:val="28"/>
         </w:rPr>
-        <w:t>Sanchez</w:t>
-      </w:r>
-      <w:proofErr w:type="spellEnd"/>
+        <w:t>Alumno:</w:t>
+      </w:r>
     </w:p>
     <w:p>
       <w:pPr>
@@ -468,19 +473,9 @@
           <w:sz w:val="28"/>
           <w:szCs w:val="28"/>
         </w:rPr>
-        <w:t>Alumno:</w:t>
-      </w:r>
-    </w:p>
-    <w:p>
-      <w:pPr>
-        <w:rPr>
-          <w:lang w:eastAsia="es-PE"/>
-        </w:rPr>
-      </w:pPr>
-    </w:p>
-    <w:p>
-      <w:pPr>
-        <w:pStyle w:val="Ttulo"/>
+        <w:t>●</w:t>
+      </w:r>
+      <w:r>
         <w:rPr>
           <w:rFonts w:ascii="Arial" w:hAnsi="Arial" w:cs="Arial"/>
           <w:b/>
@@ -488,8 +483,13 @@
           <w:sz w:val="28"/>
           <w:szCs w:val="28"/>
         </w:rPr>
-      </w:pPr>
-      <w:r>
+        <w:tab/>
+        <w:t>CHRISTIAN CASTRO USTO</w:t>
+      </w:r>
+    </w:p>
+    <w:p>
+      <w:pPr>
+        <w:pStyle w:val="Ttulo"/>
         <w:rPr>
           <w:rFonts w:ascii="Arial" w:hAnsi="Arial" w:cs="Arial"/>
           <w:b/>
@@ -497,9 +497,11 @@
           <w:sz w:val="28"/>
           <w:szCs w:val="28"/>
         </w:rPr>
-        <w:t>●</w:t>
-      </w:r>
-      <w:r>
+      </w:pPr>
+    </w:p>
+    <w:p>
+      <w:pPr>
+        <w:pStyle w:val="Ttulo"/>
         <w:rPr>
           <w:rFonts w:ascii="Arial" w:hAnsi="Arial" w:cs="Arial"/>
           <w:b/>
@@ -507,9 +509,14 @@
           <w:sz w:val="28"/>
           <w:szCs w:val="28"/>
         </w:rPr>
-        <w:tab/>
-        <w:t>CHRISTIAN CASTRO USTO</w:t>
-      </w:r>
+      </w:pPr>
+    </w:p>
+    <w:p>
+      <w:pPr>
+        <w:rPr>
+          <w:lang w:eastAsia="es-PE"/>
+        </w:rPr>
+      </w:pPr>
     </w:p>
     <w:p>
       <w:pPr>
@@ -522,10 +529,7 @@
           <w:szCs w:val="28"/>
         </w:rPr>
       </w:pPr>
-    </w:p>
-    <w:p>
-      <w:pPr>
-        <w:pStyle w:val="Ttulo"/>
+      <w:r>
         <w:rPr>
           <w:rFonts w:ascii="Arial" w:hAnsi="Arial" w:cs="Arial"/>
           <w:b/>
@@ -533,48 +537,8 @@
           <w:sz w:val="28"/>
           <w:szCs w:val="28"/>
         </w:rPr>
-      </w:pPr>
-    </w:p>
-    <w:p>
-      <w:pPr>
-        <w:rPr>
-          <w:lang w:eastAsia="es-PE"/>
-        </w:rPr>
-      </w:pPr>
-    </w:p>
-    <w:p>
-      <w:pPr>
-        <w:pStyle w:val="Ttulo"/>
-        <w:rPr>
-          <w:rFonts w:ascii="Arial" w:hAnsi="Arial" w:cs="Arial"/>
-          <w:b/>
-          <w:bCs/>
-          <w:sz w:val="28"/>
-          <w:szCs w:val="28"/>
-        </w:rPr>
-      </w:pPr>
-      <w:r>
-        <w:rPr>
-          <w:rFonts w:ascii="Arial" w:hAnsi="Arial" w:cs="Arial"/>
-          <w:b/>
-          <w:bCs/>
-          <w:sz w:val="28"/>
-          <w:szCs w:val="28"/>
-        </w:rPr>
-        <w:t xml:space="preserve">CUSCO </w:t>
-      </w:r>
-      <w:proofErr w:type="gramStart"/>
-      <w:r>
-        <w:rPr>
-          <w:rFonts w:ascii="Arial" w:hAnsi="Arial" w:cs="Arial"/>
-          <w:b/>
-          <w:bCs/>
-          <w:sz w:val="28"/>
-          <w:szCs w:val="28"/>
-        </w:rPr>
-        <w:t>-  PERÚ</w:t>
-      </w:r>
-      <w:proofErr w:type="gramEnd"/>
+        <w:t>CUSCO -  PERÚ</w:t>
+      </w:r>
     </w:p>
     <w:p>
       <w:pPr>
@@ -697,21 +661,8 @@
           <w:szCs w:val="24"/>
           <w:lang w:eastAsia="es-PE"/>
         </w:rPr>
-        <w:t xml:space="preserve"> Christian Castro </w:t>
-      </w:r>
-      <w:proofErr w:type="spellStart"/>
-      <w:r>
-        <w:rPr>
-          <w:rFonts w:ascii="Times New Roman" w:eastAsia="Times New Roman" w:hAnsi="Times New Roman" w:cs="Times New Roman"/>
-          <w:b/>
-          <w:bCs/>
-          <w:sz w:val="24"/>
-          <w:szCs w:val="24"/>
-          <w:lang w:eastAsia="es-PE"/>
-        </w:rPr>
-        <w:t>Usto</w:t>
-      </w:r>
-      <w:proofErr w:type="spellEnd"/>
+        <w:t xml:space="preserve"> Christian Castro Usto</w:t>
+      </w:r>
     </w:p>
     <w:p>
       <w:pPr>
@@ -769,7 +720,6 @@
       <w:r>
         <w:t xml:space="preserve">Este documento define los requisitos para el desarrollo de una aplicación móvil llamada </w:t>
       </w:r>
-      <w:proofErr w:type="spellStart"/>
       <w:r>
         <w:rPr>
           <w:b/>
@@ -777,7 +727,6 @@
         </w:rPr>
         <w:t>SleepApp</w:t>
       </w:r>
-      <w:proofErr w:type="spellEnd"/>
       <w:r>
         <w:t>, diseñada para el seguimiento y mejora de los hábitos de sueño de los estudiantes universitarios. Su propósito es ayudar a los usuarios a registrar, analizar y optimizar sus horas de descanso en función de sus actividades diarias, permitiéndoles adoptar hábitos más saludables.</w:t>
       </w:r>
@@ -795,7 +744,6 @@
         <w:pStyle w:val="NormalWeb"/>
         <w:jc w:val="both"/>
       </w:pPr>
-      <w:proofErr w:type="spellStart"/>
       <w:r>
         <w:rPr>
           <w:b/>
@@ -803,17 +751,8 @@
         </w:rPr>
         <w:t>SleepApp</w:t>
       </w:r>
-      <w:proofErr w:type="spellEnd"/>
-      <w:r>
-        <w:t xml:space="preserve"> será una aplicación móvil accesible desde dispositivos </w:t>
-      </w:r>
-      <w:proofErr w:type="gramStart"/>
-      <w:r>
-        <w:t>Android ,</w:t>
-      </w:r>
-      <w:proofErr w:type="gramEnd"/>
-      <w:r>
-        <w:t xml:space="preserve"> permitiendo el registro, análisis y seguimiento de las horas de sueño de los estudiantes universitarios. La aplicación permitirá a los usuarios ingresar sus actividades diarias, establecer </w:t>
+      <w:r>
+        <w:t xml:space="preserve"> será una aplicación móvil accesible desde dispositivos Android , permitiendo el registro, análisis y seguimiento de las horas de sueño de los estudiantes universitarios. La aplicación permitirá a los usuarios ingresar sus actividades diarias, establecer </w:t>
       </w:r>
       <w:r>
         <w:t>alarmas para hacer un seguimiento de horas de sueño</w:t>
@@ -844,23 +783,7 @@
           <w:b/>
           <w:bCs/>
         </w:rPr>
-        <w:t xml:space="preserve">UI (User </w:t>
-      </w:r>
-      <w:proofErr w:type="gramStart"/>
-      <w:r>
-        <w:rPr>
-          <w:b/>
-          <w:bCs/>
-        </w:rPr>
-        <w:t>Interface</w:t>
-      </w:r>
-      <w:proofErr w:type="gramEnd"/>
-      <w:r>
-        <w:rPr>
-          <w:b/>
-          <w:bCs/>
-        </w:rPr>
-        <w:t xml:space="preserve">): </w:t>
+        <w:t xml:space="preserve">UI (User Interface): </w:t>
       </w:r>
       <w:r>
         <w:t>Interfaz de Usuario. Es la parte visual de la aplicación, actualmente implementada con un menú principal y algunas pantallas básicas</w:t>
@@ -1036,15 +959,7 @@
       </w:pPr>
       <w:r>
         <w:lastRenderedPageBreak/>
-        <w:t xml:space="preserve">Documentación oficial de </w:t>
-      </w:r>
-      <w:proofErr w:type="spellStart"/>
-      <w:r>
-        <w:t>ReactJS</w:t>
-      </w:r>
-      <w:proofErr w:type="spellEnd"/>
-      <w:r>
-        <w:t xml:space="preserve"> y Node.js</w:t>
+        <w:t>Documentación oficial de ReactJS y Node.js</w:t>
       </w:r>
       <w:r>
         <w:t>.</w:t>
@@ -1072,16 +987,8 @@
           <w:rPr>
             <w:rStyle w:val="Hipervnculo"/>
           </w:rPr>
-          <w:t xml:space="preserve">SQLite </w:t>
+          <w:t>SQLite Documentation</w:t>
         </w:r>
-        <w:proofErr w:type="spellStart"/>
-        <w:r>
-          <w:rPr>
-            <w:rStyle w:val="Hipervnculo"/>
-          </w:rPr>
-          <w:t>Documentation</w:t>
-        </w:r>
-        <w:proofErr w:type="spellEnd"/>
       </w:hyperlink>
       <w:r>
         <w:t>).</w:t>
@@ -1096,16 +1003,11 @@
         </w:numPr>
       </w:pPr>
       <w:r>
-        <w:t xml:space="preserve">Documentación oficial de Android y </w:t>
-      </w:r>
-      <w:proofErr w:type="gramStart"/>
-      <w:r>
-        <w:t>Java</w:t>
+        <w:t>Documentación oficial de Android y Java</w:t>
       </w:r>
       <w:r>
         <w:t>.(</w:t>
       </w:r>
-      <w:proofErr w:type="gramEnd"/>
       <w:r>
         <w:rPr>
           <w:rFonts w:asciiTheme="minorHAnsi" w:eastAsiaTheme="minorHAnsi" w:hAnsiTheme="minorHAnsi" w:cstheme="minorBidi"/>
@@ -1120,16 +1022,8 @@
           <w:rPr>
             <w:rStyle w:val="Hipervnculo"/>
           </w:rPr>
-          <w:t xml:space="preserve">Desarrolla para Android  |  Android </w:t>
+          <w:t>Desarrolla para Android  |  Android Developers</w:t>
         </w:r>
-        <w:proofErr w:type="spellStart"/>
-        <w:r>
-          <w:rPr>
-            <w:rStyle w:val="Hipervnculo"/>
-          </w:rPr>
-          <w:t>Developers</w:t>
-        </w:r>
-        <w:proofErr w:type="spellEnd"/>
       </w:hyperlink>
       <w:r>
         <w:t>).</w:t>
@@ -1144,13 +1038,8 @@
         </w:numPr>
       </w:pPr>
       <w:r>
-        <w:t xml:space="preserve">¿Cuántas horas de sueño son suficientes? - Mayo </w:t>
-      </w:r>
-      <w:proofErr w:type="spellStart"/>
-      <w:r>
-        <w:t>Clinic</w:t>
-      </w:r>
-      <w:proofErr w:type="spellEnd"/>
+        <w:t>¿Cuántas horas de sueño son suficientes? - Mayo Clinic</w:t>
+      </w:r>
       <w:r>
         <w:rPr>
           <w:rFonts w:asciiTheme="minorHAnsi" w:eastAsiaTheme="minorHAnsi" w:hAnsiTheme="minorHAnsi" w:cstheme="minorBidi"/>
@@ -1174,16 +1063,8 @@
           <w:rPr>
             <w:rStyle w:val="Hipervnculo"/>
           </w:rPr>
-          <w:t xml:space="preserve">¿Cuántas horas de sueño son suficientes? - Mayo </w:t>
+          <w:t>¿Cuántas horas de sueño son suficientes? - Mayo Clinic</w:t>
         </w:r>
-        <w:proofErr w:type="spellStart"/>
-        <w:r>
-          <w:rPr>
-            <w:rStyle w:val="Hipervnculo"/>
-          </w:rPr>
-          <w:t>Clinic</w:t>
-        </w:r>
-        <w:proofErr w:type="spellEnd"/>
       </w:hyperlink>
       <w:r>
         <w:t>).</w:t>
@@ -1696,13 +1577,8 @@
       </w:pPr>
       <w:r>
         <w:lastRenderedPageBreak/>
-        <w:t xml:space="preserve">Se asumirá que los usuarios mantendrán actualizado su sistema operativo para garantizar compatibilidad con futuras versiones de la </w:t>
-      </w:r>
-      <w:proofErr w:type="gramStart"/>
-      <w:r>
-        <w:t>app</w:t>
-      </w:r>
-      <w:proofErr w:type="gramEnd"/>
+        <w:t>Se asumirá que los usuarios mantendrán actualizado su sistema operativo para garantizar compatibilidad con futuras versiones de la app</w:t>
+      </w:r>
     </w:p>
     <w:p>
       <w:pPr>
@@ -1826,14 +1702,109 @@
           <w:b/>
           <w:bCs/>
         </w:rPr>
-        <w:t>RF5:</w:t>
-      </w:r>
-      <w:r>
-        <w:t xml:space="preserve"> La aplicación ofrecerá una sección con videos de relajación para mejorar la calidad del sueño</w:t>
+        <w:t>RF</w:t>
+      </w:r>
+      <w:r>
+        <w:rPr>
+          <w:b/>
+          <w:bCs/>
+        </w:rPr>
+        <w:t>5</w:t>
+      </w:r>
+      <w:r>
+        <w:rPr>
+          <w:b/>
+          <w:bCs/>
+        </w:rPr>
+        <w:t>:</w:t>
+      </w:r>
+      <w:r>
+        <w:t xml:space="preserve"> La aplicación debe ejecutar operaciones de registro y consulta en la base de datos SQLite en menos de 2 segundos</w:t>
       </w:r>
       <w:r>
         <w:t>.</w:t>
       </w:r>
+    </w:p>
+    <w:p>
+      <w:pPr>
+        <w:pStyle w:val="NormalWeb"/>
+        <w:numPr>
+          <w:ilvl w:val="0"/>
+          <w:numId w:val="17"/>
+        </w:numPr>
+        <w:jc w:val="both"/>
+      </w:pPr>
+      <w:r>
+        <w:rPr>
+          <w:b/>
+          <w:bCs/>
+        </w:rPr>
+        <w:t>R</w:t>
+      </w:r>
+      <w:r>
+        <w:rPr>
+          <w:b/>
+          <w:bCs/>
+        </w:rPr>
+        <w:t>F6</w:t>
+      </w:r>
+      <w:r>
+        <w:rPr>
+          <w:b/>
+          <w:bCs/>
+        </w:rPr>
+        <w:t>:</w:t>
+      </w:r>
+      <w:r>
+        <w:t xml:space="preserve"> La aplicación deberá funcionar sin necesidad de conexión a Internet, salvo para la visualización de videos de relajación</w:t>
+      </w:r>
+      <w:r>
+        <w:t>.</w:t>
+      </w:r>
+    </w:p>
+    <w:p>
+      <w:pPr>
+        <w:pStyle w:val="NormalWeb"/>
+        <w:numPr>
+          <w:ilvl w:val="0"/>
+          <w:numId w:val="17"/>
+        </w:numPr>
+        <w:jc w:val="both"/>
+      </w:pPr>
+      <w:r>
+        <w:rPr>
+          <w:b/>
+          <w:bCs/>
+        </w:rPr>
+        <w:t>R</w:t>
+      </w:r>
+      <w:r>
+        <w:rPr>
+          <w:b/>
+          <w:bCs/>
+        </w:rPr>
+        <w:t>F7</w:t>
+      </w:r>
+      <w:r>
+        <w:rPr>
+          <w:b/>
+          <w:bCs/>
+        </w:rPr>
+        <w:t>:</w:t>
+      </w:r>
+      <w:r>
+        <w:t xml:space="preserve"> Se garantizará que la aplicación sea compatible con versiones recientes de Android (mínimo Android 8.0 o superior).</w:t>
+      </w:r>
+    </w:p>
+    <w:p>
+      <w:pPr>
+        <w:pStyle w:val="NormalWeb"/>
+        <w:numPr>
+          <w:ilvl w:val="0"/>
+          <w:numId w:val="17"/>
+        </w:numPr>
+        <w:jc w:val="both"/>
+      </w:pPr>
     </w:p>
     <w:p>
       <w:pPr>
@@ -1857,10 +1828,24 @@
           <w:b/>
           <w:bCs/>
         </w:rPr>
-        <w:t>RNF1:</w:t>
-      </w:r>
-      <w:r>
-        <w:t xml:space="preserve"> La aplicación debe ejecutar operaciones de registro y consulta en la base de datos SQLite en menos de 2 segundos</w:t>
+        <w:t>RNF</w:t>
+      </w:r>
+      <w:r>
+        <w:rPr>
+          <w:b/>
+          <w:bCs/>
+        </w:rPr>
+        <w:t>1</w:t>
+      </w:r>
+      <w:r>
+        <w:rPr>
+          <w:b/>
+          <w:bCs/>
+        </w:rPr>
+        <w:t>:</w:t>
+      </w:r>
+      <w:r>
+        <w:t xml:space="preserve"> La interfaz de usuario deberá ser intuitiva y fácil de navegar, con diseño adaptable a distintos tamaños de pantalla en dispositivos Android</w:t>
       </w:r>
       <w:r>
         <w:t>.</w:t>
@@ -1880,13 +1865,24 @@
           <w:b/>
           <w:bCs/>
         </w:rPr>
-        <w:t>RNF2:</w:t>
-      </w:r>
-      <w:r>
-        <w:t xml:space="preserve"> La interfaz de usuario deberá ser intuitiva y fácil de navegar, con diseño adaptable a distintos tamaños de pantalla en dispositivos Android</w:t>
-      </w:r>
-      <w:r>
-        <w:t>.</w:t>
+        <w:t>RNF</w:t>
+      </w:r>
+      <w:r>
+        <w:rPr>
+          <w:b/>
+          <w:bCs/>
+        </w:rPr>
+        <w:t>2</w:t>
+      </w:r>
+      <w:r>
+        <w:rPr>
+          <w:b/>
+          <w:bCs/>
+        </w:rPr>
+        <w:t>:</w:t>
+      </w:r>
+      <w:r>
+        <w:t xml:space="preserve"> La aplicación deberá minimizar el consumo de batería, especialmente en la ejecución de alarmas y recopilación de datos en segundo plano.</w:t>
       </w:r>
     </w:p>
     <w:p>
@@ -1903,10 +1899,38 @@
           <w:b/>
           <w:bCs/>
         </w:rPr>
-        <w:t>RNF3:</w:t>
-      </w:r>
-      <w:r>
-        <w:t xml:space="preserve"> La aplicación deberá funcionar sin necesidad de conexión a Internet, salvo para la visualización de videos de relajación</w:t>
+        <w:t>R</w:t>
+      </w:r>
+      <w:r>
+        <w:rPr>
+          <w:b/>
+          <w:bCs/>
+        </w:rPr>
+        <w:t>N</w:t>
+      </w:r>
+      <w:r>
+        <w:rPr>
+          <w:b/>
+          <w:bCs/>
+        </w:rPr>
+        <w:t>F</w:t>
+      </w:r>
+      <w:r>
+        <w:rPr>
+          <w:b/>
+          <w:bCs/>
+        </w:rPr>
+        <w:t>3</w:t>
+      </w:r>
+      <w:r>
+        <w:rPr>
+          <w:b/>
+          <w:bCs/>
+        </w:rPr>
+        <w:t>:</w:t>
+      </w:r>
+      <w:r>
+        <w:t xml:space="preserve"> La aplicación ofrecerá una sección con videos de relajación para mejorar la calidad del sueño</w:t>
       </w:r>
       <w:r>
         <w:t>.</w:t>
@@ -1915,42 +1939,9 @@
     <w:p>
       <w:pPr>
         <w:pStyle w:val="NormalWeb"/>
-        <w:numPr>
-          <w:ilvl w:val="0"/>
-          <w:numId w:val="18"/>
-        </w:numPr>
+        <w:ind w:left="720"/>
         <w:jc w:val="both"/>
       </w:pPr>
-      <w:r>
-        <w:rPr>
-          <w:b/>
-          <w:bCs/>
-        </w:rPr>
-        <w:t>RNF4:</w:t>
-      </w:r>
-      <w:r>
-        <w:t xml:space="preserve"> Se garantizará que la aplicación sea compatible con versiones recientes de Android (mínimo Android 8.0 o superior).</w:t>
-      </w:r>
-    </w:p>
-    <w:p>
-      <w:pPr>
-        <w:pStyle w:val="NormalWeb"/>
-        <w:numPr>
-          <w:ilvl w:val="0"/>
-          <w:numId w:val="18"/>
-        </w:numPr>
-        <w:jc w:val="both"/>
-      </w:pPr>
-      <w:r>
-        <w:rPr>
-          <w:b/>
-          <w:bCs/>
-        </w:rPr>
-        <w:t>RNF5:</w:t>
-      </w:r>
-      <w:r>
-        <w:t xml:space="preserve"> La aplicación deberá minimizar el consumo de batería, especialmente en la ejecución de alarmas y recopilación de datos en segundo plano.</w:t>
-      </w:r>
     </w:p>
     <w:p>
       <w:pPr>
@@ -2045,6 +2036,7 @@
         <w:pStyle w:val="Ttulo2"/>
       </w:pPr>
       <w:r>
+        <w:lastRenderedPageBreak/>
         <w:t>3.4 Requisitos de Hardware y Software</w:t>
       </w:r>
     </w:p>
@@ -2057,7 +2049,6 @@
         </w:numPr>
       </w:pPr>
       <w:r>
-        <w:lastRenderedPageBreak/>
         <w:t>La aplicación debe ejecutarse en dispositivos Android con Android Studio como entorno de desarrollo</w:t>
       </w:r>
       <w:r>
@@ -2197,13 +2188,8 @@
         <w:t>Posibles errores en la inserción de alarmas:</w:t>
       </w:r>
       <w:r>
-        <w:t xml:space="preserve"> Dado que la funcionalidad de alarmas está en desarrollo, podrían existir fallos en la configuración o ejecución de </w:t>
-      </w:r>
-      <w:proofErr w:type="gramStart"/>
-      <w:r>
-        <w:t>las mismas</w:t>
-      </w:r>
-      <w:proofErr w:type="gramEnd"/>
+        <w:t xml:space="preserve"> Dado que la funcionalidad de alarmas está en desarrollo, podrían existir fallos en la configuración o ejecución de las mismas</w:t>
+      </w:r>
       <w:r>
         <w:t>.</w:t>
       </w:r>
@@ -2253,15 +2239,7 @@
         <w:t>Funcionalidades incompletas:</w:t>
       </w:r>
       <w:r>
-        <w:t xml:space="preserve"> Actualmente, solo están habilitadas las secciones de menú principal, </w:t>
-      </w:r>
-      <w:proofErr w:type="spellStart"/>
-      <w:r>
-        <w:t>login</w:t>
-      </w:r>
-      <w:proofErr w:type="spellEnd"/>
-      <w:r>
-        <w:t>, inserción de alarmas y visualización de videos. Funciones clave como el seguimiento estadístico aún no están implementadas</w:t>
+        <w:t xml:space="preserve"> Actualmente, solo están habilitadas las secciones de menú principal, login, inserción de alarmas y visualización de videos. Funciones clave como el seguimiento estadístico aún no están implementadas</w:t>
       </w:r>
       <w:r>
         <w:t>.</w:t>
@@ -2365,6 +2343,7 @@
         </w:numPr>
       </w:pPr>
       <w:r>
+        <w:lastRenderedPageBreak/>
         <w:t>Visualización de videos para la relajación y mejora del sueño</w:t>
       </w:r>
       <w:r>
@@ -2400,7 +2379,6 @@
         <w:pStyle w:val="Ttulo2"/>
       </w:pPr>
       <w:r>
-        <w:lastRenderedPageBreak/>
         <w:t>5.2 Lo que NO incluirá (por ahora)</w:t>
       </w:r>
     </w:p>

</xml_diff>